<commit_message>
Crearcion modelo seccion portafolio
</commit_message>
<xml_diff>
--- a/GUIA PORTAFOLIO.docx
+++ b/GUIA PORTAFOLIO.docx
@@ -4,10 +4,10 @@
   <w:body>
     <w:p>
       <w:pPr>
-        <w:rPr>
-          <w:b/>
-          <w:bCs/>
-          <w:color w:val="FF0000"/>
+        <w:jc w:val="center"/>
+        <w:rPr>
+          <w:b/>
+          <w:bCs/>
           <w:lang w:val="es-MX"/>
         </w:rPr>
       </w:pPr>
@@ -15,7 +15,6 @@
         <w:rPr>
           <w:b/>
           <w:bCs/>
-          <w:color w:val="FF0000"/>
           <w:lang w:val="es-MX"/>
         </w:rPr>
         <w:t>CREACION DEL ENCABEZADO</w:t>
@@ -31,21 +30,7 @@
         <w:rPr>
           <w:lang w:val="es-MX"/>
         </w:rPr>
-        <w:t xml:space="preserve">Podemos ver varias fuentes de Google </w:t>
-      </w:r>
-      <w:proofErr w:type="gramStart"/>
-      <w:r>
-        <w:rPr>
-          <w:lang w:val="es-MX"/>
-        </w:rPr>
-        <w:t>Font ,</w:t>
-      </w:r>
-      <w:proofErr w:type="gramEnd"/>
-      <w:r>
-        <w:rPr>
-          <w:lang w:val="es-MX"/>
-        </w:rPr>
-        <w:t xml:space="preserve"> además de paginas donde se puede obtener las fuentes ya realizadas de manera mas practica</w:t>
+        <w:t>Podemos ver varias fuentes de Google Font , además de paginas donde se puede obtener las fuentes ya realizadas de manera mas practica</w:t>
       </w:r>
     </w:p>
     <w:p>
@@ -133,34 +118,13 @@
       </w:hyperlink>
     </w:p>
     <w:p>
-      <w:proofErr w:type="gramStart"/>
-      <w:r>
-        <w:t>LINK</w:t>
-      </w:r>
-      <w:proofErr w:type="gramEnd"/>
-      <w:r>
-        <w:t xml:space="preserve"> QUE DEBE IR EN EL ENCABEZADO PARA PODER EXTRAER DE LA </w:t>
-      </w:r>
-      <w:proofErr w:type="gramStart"/>
-      <w:r>
-        <w:t>WEB  (</w:t>
-      </w:r>
-      <w:proofErr w:type="gramEnd"/>
-      <w:r>
-        <w:t>BOOTSTARP)</w:t>
-      </w:r>
-    </w:p>
-    <w:p>
-      <w:r>
-        <w:t>&lt;</w:t>
-      </w:r>
-      <w:proofErr w:type="gramStart"/>
-      <w:r>
-        <w:t>link</w:t>
-      </w:r>
-      <w:proofErr w:type="gramEnd"/>
-      <w:r>
-        <w:t xml:space="preserve"> </w:t>
+      <w:r>
+        <w:t>LINK QUE DEBE IR EN EL ENCABEZADO PARA PODER EXTRAER DE LA WEB  (BOOTSTARP)</w:t>
+      </w:r>
+    </w:p>
+    <w:p>
+      <w:r>
+        <w:t xml:space="preserve">&lt;link </w:t>
       </w:r>
       <w:proofErr w:type="spellStart"/>
       <w:r>
@@ -292,15 +256,7 @@
     </w:p>
     <w:p>
       <w:r>
-        <w:t xml:space="preserve">Se busca el tipo de fuente y se copia el </w:t>
-      </w:r>
-      <w:proofErr w:type="gramStart"/>
-      <w:r>
-        <w:t>link</w:t>
-      </w:r>
-      <w:proofErr w:type="gramEnd"/>
-      <w:r>
-        <w:t xml:space="preserve"> en el archivo CSS</w:t>
+        <w:t>Se busca el tipo de fuente y se copia el link en el archivo CSS</w:t>
       </w:r>
     </w:p>
     <w:p>
@@ -355,15 +311,7 @@
       </w:r>
       <w:proofErr w:type="spellEnd"/>
       <w:r>
-        <w:t xml:space="preserve"> copiamos y pegamos en el archivo </w:t>
-      </w:r>
-      <w:proofErr w:type="gramStart"/>
-      <w:r>
-        <w:t>CSSS  que</w:t>
-      </w:r>
-      <w:proofErr w:type="gramEnd"/>
-      <w:r>
-        <w:t xml:space="preserve"> estemos trabajando</w:t>
+        <w:t xml:space="preserve"> copiamos y pegamos en el archivo CSSS  que estemos trabajando</w:t>
       </w:r>
     </w:p>
     <w:p>
@@ -464,11 +412,67 @@
       </w:r>
     </w:p>
     <w:p/>
-    <w:p/>
-    <w:p/>
     <w:p>
       <w:r>
         <w:t>BIBLIOGRAFIA</w:t>
+      </w:r>
+    </w:p>
+    <w:p/>
+    <w:p/>
+    <w:p/>
+    <w:p/>
+    <w:p/>
+    <w:p/>
+    <w:p/>
+    <w:p/>
+    <w:p/>
+    <w:p/>
+    <w:p/>
+    <w:p/>
+    <w:p/>
+    <w:p/>
+    <w:p>
+      <w:pPr>
+        <w:jc w:val="center"/>
+        <w:rPr>
+          <w:b/>
+          <w:bCs/>
+          <w:color w:val="EE0000"/>
+          <w:sz w:val="36"/>
+          <w:szCs w:val="36"/>
+        </w:rPr>
+      </w:pPr>
+      <w:r>
+        <w:rPr>
+          <w:b/>
+          <w:bCs/>
+          <w:color w:val="EE0000"/>
+          <w:sz w:val="36"/>
+          <w:szCs w:val="36"/>
+        </w:rPr>
+        <w:lastRenderedPageBreak/>
+        <w:t>MI PORTAFOLIO RECURSOS</w:t>
+      </w:r>
+    </w:p>
+    <w:p/>
+    <w:p>
+      <w:pPr>
+        <w:rPr>
+          <w:b/>
+          <w:bCs/>
+        </w:rPr>
+      </w:pPr>
+      <w:r>
+        <w:rPr>
+          <w:b/>
+          <w:bCs/>
+        </w:rPr>
+        <w:t>ESTILO DE LA PAGINA DEL POPRTAFOLOIO</w:t>
+      </w:r>
+    </w:p>
+    <w:p>
+      <w:r>
+        <w:t>Para este apartado se utilizó formatos de estilo de este autor creador del siguiente enlace.</w:t>
       </w:r>
     </w:p>
     <w:p>
@@ -477,35 +481,300 @@
           <w:rPr>
             <w:rStyle w:val="Hipervnculo"/>
           </w:rPr>
-          <w:t>https://www.youtube.com/watch?v=2s19KJq4</w:t>
+          <w:t>https://www.youtube.com/watch?v=2s19KJq49rQ</w:t>
         </w:r>
+      </w:hyperlink>
+    </w:p>
+    <w:p>
+      <w:pPr>
+        <w:rPr>
+          <w:color w:val="EE0000"/>
+        </w:rPr>
+      </w:pPr>
+      <w:r>
+        <w:rPr>
+          <w:color w:val="EE0000"/>
+        </w:rPr>
+        <w:t xml:space="preserve">1 hora 8 </w:t>
+      </w:r>
+      <w:r>
+        <w:rPr>
+          <w:color w:val="EE0000"/>
+        </w:rPr>
+        <w:t>min (</w:t>
+      </w:r>
+      <w:r>
+        <w:rPr>
+          <w:color w:val="EE0000"/>
+        </w:rPr>
+        <w:t>me quede) – Realizar sección de portafolio</w:t>
+      </w:r>
+    </w:p>
+    <w:p>
+      <w:pPr>
+        <w:spacing w:after="0"/>
+        <w:rPr>
+          <w:b/>
+          <w:bCs/>
+        </w:rPr>
+      </w:pPr>
+      <w:r>
+        <w:rPr>
+          <w:b/>
+          <w:bCs/>
+        </w:rPr>
+        <w:t xml:space="preserve">CARRUCEL DE FOTOS </w:t>
+      </w:r>
+    </w:p>
+    <w:p>
+      <w:pPr>
+        <w:spacing w:after="0"/>
+        <w:rPr>
+          <w:b/>
+          <w:bCs/>
+          <w:i/>
+          <w:iCs/>
+          <w:sz w:val="16"/>
+          <w:szCs w:val="16"/>
+        </w:rPr>
+      </w:pPr>
+      <w:r>
+        <w:rPr>
+          <w:b/>
+          <w:bCs/>
+          <w:i/>
+          <w:iCs/>
+          <w:sz w:val="16"/>
+          <w:szCs w:val="16"/>
+        </w:rPr>
+        <w:t>(Usado en sección Certificados)</w:t>
+      </w:r>
+    </w:p>
+    <w:p>
+      <w:pPr>
+        <w:spacing w:after="0"/>
+        <w:rPr>
+          <w:b/>
+          <w:bCs/>
+          <w:i/>
+          <w:iCs/>
+          <w:sz w:val="16"/>
+          <w:szCs w:val="16"/>
+        </w:rPr>
+      </w:pPr>
+    </w:p>
+    <w:p>
+      <w:r>
+        <w:t xml:space="preserve">Par este proyecto se </w:t>
+      </w:r>
+      <w:r>
+        <w:t>usó</w:t>
+      </w:r>
+      <w:r>
+        <w:t xml:space="preserve"> </w:t>
+      </w:r>
+      <w:r>
+        <w:t>Bootstrap,</w:t>
+      </w:r>
+      <w:r>
+        <w:t xml:space="preserve"> cual diseñe un proyecto de paginas para el Jardín botánico </w:t>
+      </w:r>
+    </w:p>
+    <w:p>
+      <w:pPr>
+        <w:spacing w:after="0"/>
+        <w:rPr>
+          <w:b/>
+          <w:bCs/>
+        </w:rPr>
+      </w:pPr>
+      <w:r>
+        <w:rPr>
+          <w:b/>
+          <w:bCs/>
+        </w:rPr>
+        <w:t xml:space="preserve">CARRUCEL DE FOTOS </w:t>
+      </w:r>
+    </w:p>
+    <w:p>
+      <w:pPr>
+        <w:spacing w:after="0"/>
+        <w:rPr>
+          <w:b/>
+          <w:bCs/>
+          <w:i/>
+          <w:iCs/>
+          <w:sz w:val="16"/>
+          <w:szCs w:val="16"/>
+        </w:rPr>
+      </w:pPr>
+      <w:r>
+        <w:rPr>
+          <w:b/>
+          <w:bCs/>
+          <w:i/>
+          <w:iCs/>
+          <w:sz w:val="16"/>
+          <w:szCs w:val="16"/>
+        </w:rPr>
+        <w:t>(Usado</w:t>
+      </w:r>
+      <w:r>
+        <w:rPr>
+          <w:b/>
+          <w:bCs/>
+          <w:i/>
+          <w:iCs/>
+          <w:sz w:val="16"/>
+          <w:szCs w:val="16"/>
+        </w:rPr>
+        <w:t xml:space="preserve"> en sección </w:t>
+      </w:r>
+      <w:r>
+        <w:rPr>
+          <w:b/>
+          <w:bCs/>
+          <w:i/>
+          <w:iCs/>
+          <w:sz w:val="16"/>
+          <w:szCs w:val="16"/>
+        </w:rPr>
+        <w:t>Portafolio</w:t>
+      </w:r>
+      <w:r>
+        <w:rPr>
+          <w:b/>
+          <w:bCs/>
+          <w:i/>
+          <w:iCs/>
+          <w:sz w:val="16"/>
+          <w:szCs w:val="16"/>
+        </w:rPr>
+        <w:t>)</w:t>
+      </w:r>
+    </w:p>
+    <w:p>
+      <w:pPr>
+        <w:spacing w:after="0"/>
+        <w:rPr>
+          <w:b/>
+          <w:bCs/>
+          <w:i/>
+          <w:iCs/>
+          <w:sz w:val="16"/>
+          <w:szCs w:val="16"/>
+        </w:rPr>
+      </w:pPr>
+    </w:p>
+    <w:p>
+      <w:hyperlink r:id="rId11" w:history="1">
         <w:r>
           <w:rPr>
             <w:rStyle w:val="Hipervnculo"/>
           </w:rPr>
-          <w:t>9</w:t>
-        </w:r>
-        <w:r>
-          <w:rPr>
-            <w:rStyle w:val="Hipervnculo"/>
-          </w:rPr>
-          <w:t>rQ</w:t>
+          <w:t>https://www.youtube.com/watch?v=2oxBm6EpAwM</w:t>
         </w:r>
       </w:hyperlink>
     </w:p>
     <w:p>
-      <w:r>
-        <w:t xml:space="preserve">1 hora 8 </w:t>
-      </w:r>
-      <w:proofErr w:type="gramStart"/>
-      <w:r>
-        <w:t>min  (</w:t>
-      </w:r>
-      <w:proofErr w:type="gramEnd"/>
-      <w:r>
-        <w:t>me quede) – Realizar sección de portafolio</w:t>
-      </w:r>
-    </w:p>
+      <w:pPr>
+        <w:spacing w:after="0"/>
+        <w:rPr>
+          <w:b/>
+          <w:bCs/>
+        </w:rPr>
+      </w:pPr>
+      <w:r>
+        <w:rPr>
+          <w:b/>
+          <w:bCs/>
+        </w:rPr>
+        <w:t>POPUP</w:t>
+      </w:r>
+      <w:r>
+        <w:rPr>
+          <w:b/>
+          <w:bCs/>
+        </w:rPr>
+        <w:t xml:space="preserve"> DE </w:t>
+      </w:r>
+      <w:r>
+        <w:rPr>
+          <w:b/>
+          <w:bCs/>
+        </w:rPr>
+        <w:t>PROYECTOS</w:t>
+      </w:r>
+      <w:r>
+        <w:rPr>
+          <w:b/>
+          <w:bCs/>
+        </w:rPr>
+        <w:t xml:space="preserve"> </w:t>
+      </w:r>
+    </w:p>
+    <w:p>
+      <w:pPr>
+        <w:spacing w:after="0"/>
+        <w:rPr>
+          <w:b/>
+          <w:bCs/>
+          <w:i/>
+          <w:iCs/>
+          <w:sz w:val="16"/>
+          <w:szCs w:val="16"/>
+        </w:rPr>
+      </w:pPr>
+      <w:r>
+        <w:rPr>
+          <w:b/>
+          <w:bCs/>
+          <w:i/>
+          <w:iCs/>
+          <w:sz w:val="16"/>
+          <w:szCs w:val="16"/>
+        </w:rPr>
+        <w:t xml:space="preserve">(Usado en sección </w:t>
+      </w:r>
+      <w:r>
+        <w:rPr>
+          <w:b/>
+          <w:bCs/>
+          <w:i/>
+          <w:iCs/>
+          <w:sz w:val="16"/>
+          <w:szCs w:val="16"/>
+        </w:rPr>
+        <w:t>Portafolio</w:t>
+      </w:r>
+      <w:r>
+        <w:rPr>
+          <w:b/>
+          <w:bCs/>
+          <w:i/>
+          <w:iCs/>
+          <w:sz w:val="16"/>
+          <w:szCs w:val="16"/>
+        </w:rPr>
+        <w:t>)</w:t>
+      </w:r>
+    </w:p>
+    <w:p/>
+    <w:p/>
+    <w:p/>
+    <w:p/>
+    <w:p/>
+    <w:p/>
+    <w:p/>
+    <w:p/>
+    <w:p/>
+    <w:p/>
+    <w:p/>
+    <w:p/>
+    <w:p/>
+    <w:p/>
+    <w:p/>
+    <w:p/>
     <w:p/>
     <w:p/>
     <w:p>
@@ -514,6 +783,29 @@
         <w:rPr>
           <w:b/>
           <w:bCs/>
+          <w:color w:val="EE0000"/>
+          <w:sz w:val="36"/>
+          <w:szCs w:val="36"/>
+        </w:rPr>
+      </w:pPr>
+      <w:r>
+        <w:rPr>
+          <w:b/>
+          <w:bCs/>
+          <w:color w:val="EE0000"/>
+          <w:sz w:val="36"/>
+          <w:szCs w:val="36"/>
+        </w:rPr>
+        <w:lastRenderedPageBreak/>
+        <w:t>PARA CONOCIMIENTO</w:t>
+      </w:r>
+    </w:p>
+    <w:p>
+      <w:pPr>
+        <w:jc w:val="center"/>
+        <w:rPr>
+          <w:b/>
+          <w:bCs/>
         </w:rPr>
       </w:pPr>
       <w:r>
@@ -541,52 +833,8 @@
     </w:p>
     <w:p>
       <w:r>
-        <w:t xml:space="preserve">me permite dar formato de color a una línea dentro de un </w:t>
-      </w:r>
-      <w:r>
-        <w:t>párrafo</w:t>
-      </w:r>
-      <w:r>
-        <w:t xml:space="preserve"> </w:t>
-      </w:r>
-      <w:proofErr w:type="gramStart"/>
-      <w:r>
-        <w:t>( &lt;</w:t>
-      </w:r>
-      <w:proofErr w:type="gramEnd"/>
-      <w:r>
-        <w:t>p</w:t>
-      </w:r>
-      <w:proofErr w:type="gramStart"/>
-      <w:r>
-        <w:t>&gt; )</w:t>
-      </w:r>
-      <w:proofErr w:type="gramEnd"/>
-      <w:r>
-        <w:t xml:space="preserve"> , es decir que lo que </w:t>
-      </w:r>
-      <w:r>
-        <w:t>encierra</w:t>
-      </w:r>
-      <w:r>
-        <w:t xml:space="preserve"> span dar un color diferente que el resto de texto que la demás columna.</w:t>
-      </w:r>
-    </w:p>
-    <w:p>
-      <w:pPr>
-        <w:rPr>
-          <w:b/>
-          <w:bCs/>
-        </w:rPr>
-      </w:pPr>
-    </w:p>
-    <w:p>
-      <w:pPr>
-        <w:rPr>
-          <w:b/>
-          <w:bCs/>
-        </w:rPr>
-      </w:pPr>
+        <w:t>me permite dar formato de color a una línea dentro de un párrafo ( &lt;p&gt; ) , es decir que lo que encierra span dar un color diferente que el resto de texto que la demás columna.</w:t>
+      </w:r>
     </w:p>
     <w:p>
       <w:pPr>
@@ -636,77 +884,26 @@
         <w:t>.</w:t>
       </w:r>
     </w:p>
-    <w:p>
-      <w:pPr>
-        <w:rPr>
-          <w:b/>
-          <w:bCs/>
-        </w:rPr>
-      </w:pPr>
-      <w:r>
-        <w:rPr>
-          <w:b/>
-          <w:bCs/>
-        </w:rPr>
-        <w:lastRenderedPageBreak/>
-        <w:t xml:space="preserve">CARRUCEL DE FOTOS </w:t>
-      </w:r>
-    </w:p>
-    <w:p/>
-    <w:p>
-      <w:r>
-        <w:t xml:space="preserve">-Par este proyecto se </w:t>
-      </w:r>
-      <w:proofErr w:type="spellStart"/>
-      <w:r>
-        <w:t>uso</w:t>
-      </w:r>
-      <w:proofErr w:type="spellEnd"/>
-      <w:r>
-        <w:t xml:space="preserve"> </w:t>
-      </w:r>
-      <w:proofErr w:type="spellStart"/>
-      <w:proofErr w:type="gramStart"/>
-      <w:r>
-        <w:t>bootstar</w:t>
-      </w:r>
-      <w:proofErr w:type="spellEnd"/>
-      <w:r>
-        <w:t xml:space="preserve"> ,</w:t>
-      </w:r>
-      <w:proofErr w:type="gramEnd"/>
-      <w:r>
-        <w:t xml:space="preserve"> cual diseñe un proyecto de paginas para el Jardín botánico </w:t>
-      </w:r>
-    </w:p>
-    <w:p/>
-    <w:p/>
-    <w:p>
-      <w:pPr>
-        <w:rPr>
-          <w:b/>
-          <w:bCs/>
-        </w:rPr>
-      </w:pPr>
-      <w:r>
-        <w:rPr>
-          <w:b/>
-          <w:bCs/>
-        </w:rPr>
-        <w:t xml:space="preserve">CARRUCEL DE FOTOS </w:t>
-      </w:r>
-    </w:p>
-    <w:p/>
-    <w:p/>
-    <w:p/>
-    <w:p/>
-    <w:p>
-      <w:r>
+    <w:p/>
+    <w:p/>
+    <w:p>
+      <w:pPr>
+        <w:jc w:val="center"/>
+        <w:rPr>
+          <w:b/>
+          <w:bCs/>
+        </w:rPr>
+      </w:pPr>
+      <w:r>
+        <w:rPr>
+          <w:b/>
+          <w:bCs/>
+        </w:rPr>
         <w:t>CONFIGURACION PERFIL DE GITHUB</w:t>
       </w:r>
     </w:p>
     <w:p>
-      <w:hyperlink r:id="rId11" w:history="1">
+      <w:hyperlink r:id="rId12" w:history="1">
         <w:r>
           <w:rPr>
             <w:rStyle w:val="Hipervnculo"/>
@@ -715,7 +912,6 @@
         </w:r>
       </w:hyperlink>
     </w:p>
-    <w:p/>
     <w:p>
       <w:proofErr w:type="spellStart"/>
       <w:r>
@@ -731,7 +927,6 @@
         <w:t>https://github.com/valentinawerle/valentinawerle/blob/main/README.md?plain=1</w:t>
       </w:r>
     </w:p>
-    <w:p/>
     <w:p>
       <w:r>
         <w:t>CODIGO DE ICONOS</w:t>
@@ -1157,7 +1352,7 @@
   <w:style w:type="paragraph" w:default="1" w:styleId="Normal">
     <w:name w:val="Normal"/>
     <w:qFormat/>
-    <w:rsid w:val="006D785E"/>
+    <w:rsid w:val="00DE08DD"/>
   </w:style>
   <w:style w:type="paragraph" w:styleId="Ttulo1">
     <w:name w:val="heading 1"/>

</xml_diff>